<commit_message>
made some good changes to literature review
</commit_message>
<xml_diff>
--- a/Initial Notes.docx
+++ b/Initial Notes.docx
@@ -41,11 +41,9 @@
       <w:r>
         <w:t xml:space="preserve">Describes how they propose an interactive test ranking </w:t>
       </w:r>
-      <w:proofErr w:type="spellStart"/>
-      <w:r>
-        <w:t>apparoch</w:t>
-      </w:r>
-      <w:proofErr w:type="spellEnd"/>
+      <w:r>
+        <w:t>approach</w:t>
+      </w:r>
       <w:r>
         <w:t xml:space="preserve"> that efficiently gathers user feedback and combines it with predictions from pretrained, generic models.</w:t>
       </w:r>
@@ -169,11 +167,9 @@
       <w:r>
         <w:t xml:space="preserve">BT cannot distinguish between two types of </w:t>
       </w:r>
-      <w:proofErr w:type="spellStart"/>
-      <w:r>
-        <w:t>uncertainity</w:t>
-      </w:r>
-      <w:proofErr w:type="spellEnd"/>
+      <w:r>
+        <w:t>uncertainty</w:t>
+      </w:r>
       <w:r>
         <w:t>:</w:t>
       </w:r>
@@ -231,11 +227,9 @@
       <w:r>
         <w:t xml:space="preserve">Pairwise </w:t>
       </w:r>
-      <w:proofErr w:type="spellStart"/>
-      <w:r>
-        <w:t>Uncertainity</w:t>
-      </w:r>
-      <w:proofErr w:type="spellEnd"/>
+      <w:r>
+        <w:t>Uncertainty</w:t>
+      </w:r>
       <w:r>
         <w:t xml:space="preserve"> (UNPA)</w:t>
       </w:r>
@@ -546,11 +540,9 @@
       <w:r>
         <w:t xml:space="preserve">To solve, we </w:t>
       </w:r>
-      <w:proofErr w:type="spellStart"/>
-      <w:r>
-        <w:t>utlize</w:t>
-      </w:r>
-      <w:proofErr w:type="spellEnd"/>
+      <w:r>
+        <w:t>utilize</w:t>
+      </w:r>
       <w:r>
         <w:t xml:space="preserve"> a weak supervision to replace human annotators</w:t>
       </w:r>
@@ -1125,6 +1117,23 @@
     </w:p>
     <w:p/>
     <w:p>
+      <w:r>
+        <w:t xml:space="preserve">BOTH 1 AND 2 DISCUSS HOW TO SEARCH FOR </w:t>
+      </w:r>
+      <w:r>
+        <w:rPr>
+          <w:i/>
+          <w:iCs/>
+        </w:rPr>
+        <w:t>BEST</w:t>
+      </w:r>
+      <w:r>
+        <w:t xml:space="preserve"> SUMMARY… EXPLOIT OR EXPLORE?</w:t>
+      </w:r>
+    </w:p>
+    <w:p/>
+    <w:p/>
+    <w:p>
       <w:pPr>
         <w:rPr>
           <w:rFonts w:cstheme="minorHAnsi"/>
@@ -1184,21 +1193,7 @@
           <w:rFonts w:eastAsia="Times New Roman" w:cstheme="minorHAnsi"/>
           <w:lang w:eastAsia="en-GB"/>
         </w:rPr>
-        <w:t xml:space="preserve"> refers to this gap between the requirements that practitioners often have in mind when they build an ML model, and the requirements that are </w:t>
-      </w:r>
-      <w:r>
-        <w:rPr>
-          <w:rFonts w:eastAsia="Times New Roman" w:cstheme="minorHAnsi"/>
-          <w:lang w:eastAsia="en-GB"/>
-        </w:rPr>
-        <w:t>enforced</w:t>
-      </w:r>
-      <w:r>
-        <w:rPr>
-          <w:rFonts w:eastAsia="Times New Roman" w:cstheme="minorHAnsi"/>
-          <w:lang w:eastAsia="en-GB"/>
-        </w:rPr>
-        <w:t xml:space="preserve"> by the ML pipeline</w:t>
+        <w:t xml:space="preserve"> refers to this gap between the requirements that practitioners often have in mind when they build an ML model, and the requirements that are enforced by the ML pipeline</w:t>
       </w:r>
     </w:p>
     <w:p>
@@ -1443,6 +1438,7 @@
         </w:numPr>
       </w:pPr>
       <w:r>
+        <w:lastRenderedPageBreak/>
         <w:t>A flat prior has no effect on a classical, optimisation solution, but a major effect on marginalisation.</w:t>
       </w:r>
     </w:p>
@@ -1467,7 +1463,6 @@
         </w:numPr>
       </w:pPr>
       <w:r>
-        <w:lastRenderedPageBreak/>
         <w:t>The difference between a classical and bayes approach will depend on how sharply peaked the posterior becomes</w:t>
       </w:r>
     </w:p>
@@ -2032,6 +2027,7 @@
           <w:rFonts w:eastAsia="Times New Roman" w:cstheme="minorHAnsi"/>
           <w:lang w:eastAsia="en-GB"/>
         </w:rPr>
+        <w:lastRenderedPageBreak/>
         <w:t>Marginalisation of what????</w:t>
       </w:r>
     </w:p>
@@ -2072,7 +2068,6 @@
           <w:rFonts w:eastAsia="Times New Roman" w:cstheme="minorHAnsi"/>
           <w:lang w:eastAsia="en-GB"/>
         </w:rPr>
-        <w:lastRenderedPageBreak/>
         <w:t xml:space="preserve">Ignoring epistemic </w:t>
       </w:r>
       <w:proofErr w:type="spellStart"/>

</xml_diff>

<commit_message>
gantt and progress on LR
</commit_message>
<xml_diff>
--- a/Initial Notes.docx
+++ b/Initial Notes.docx
@@ -2446,15 +2446,13 @@
         </w:rPr>
         <w:t xml:space="preserve"> since sampling from condition </w:t>
       </w:r>
-      <w:proofErr w:type="spellStart"/>
-      <w:r>
-        <w:rPr>
-          <w:rFonts w:eastAsia="Times New Roman" w:cstheme="minorHAnsi"/>
-          <w:lang w:eastAsia="en-GB"/>
-        </w:rPr>
-        <w:t>distirbutions</w:t>
-      </w:r>
-      <w:proofErr w:type="spellEnd"/>
+      <w:r>
+        <w:rPr>
+          <w:rFonts w:eastAsia="Times New Roman" w:cstheme="minorHAnsi"/>
+          <w:lang w:eastAsia="en-GB"/>
+        </w:rPr>
+        <w:t>distributions</w:t>
+      </w:r>
       <w:r>
         <w:rPr>
           <w:rFonts w:eastAsia="Times New Roman" w:cstheme="minorHAnsi"/>

</xml_diff>